<commit_message>
added labels to burndown chart
</commit_message>
<xml_diff>
--- a/Documentation/LIVING-DOCXs/SR02.docx
+++ b/Documentation/LIVING-DOCXs/SR02.docx
@@ -584,8 +584,6 @@
       <w:r>
         <w:t>Our team plans to have paired programming sessions to better problem solve this tricky situation.</w:t>
       </w:r>
-      <w:bookmarkStart w:id="0" w:name="_GoBack"/>
-      <w:bookmarkEnd w:id="0"/>
     </w:p>
     <w:p>
       <w:pPr>
@@ -638,6 +636,7 @@
       <w:pPr>
         <w:spacing w:after="160" w:line="259" w:lineRule="auto"/>
       </w:pPr>
+      <w:bookmarkStart w:id="0" w:name="_GoBack"/>
       <w:r>
         <w:rPr>
           <w:noProof/>
@@ -656,6 +655,7 @@
           </wp:inline>
         </w:drawing>
       </w:r>
+      <w:bookmarkEnd w:id="0"/>
     </w:p>
     <w:p>
       <w:pPr>
@@ -1153,7 +1153,7 @@
           <w:rPr>
             <w:noProof/>
           </w:rPr>
-          <w:t>6</w:t>
+          <w:t>3</w:t>
         </w:r>
         <w:r>
           <w:rPr>
@@ -1946,6 +1946,64 @@
           <c:marker>
             <c:symbol val="none"/>
           </c:marker>
+          <c:dLbls>
+            <c:spPr>
+              <a:noFill/>
+              <a:ln>
+                <a:noFill/>
+              </a:ln>
+              <a:effectLst/>
+            </c:spPr>
+            <c:txPr>
+              <a:bodyPr rot="0" spcFirstLastPara="1" vertOverflow="ellipsis" vert="horz" wrap="square" lIns="38100" tIns="19050" rIns="38100" bIns="19050" anchor="ctr" anchorCtr="1">
+                <a:spAutoFit/>
+              </a:bodyPr>
+              <a:lstStyle/>
+              <a:p>
+                <a:pPr>
+                  <a:defRPr sz="900" b="0" i="0" u="none" strike="noStrike" kern="1200" baseline="0">
+                    <a:solidFill>
+                      <a:schemeClr val="tx1">
+                        <a:lumMod val="75000"/>
+                        <a:lumOff val="25000"/>
+                      </a:schemeClr>
+                    </a:solidFill>
+                    <a:latin typeface="+mn-lt"/>
+                    <a:ea typeface="+mn-ea"/>
+                    <a:cs typeface="+mn-cs"/>
+                  </a:defRPr>
+                </a:pPr>
+                <a:endParaRPr lang="en-US"/>
+              </a:p>
+            </c:txPr>
+            <c:dLblPos val="t"/>
+            <c:showLegendKey val="0"/>
+            <c:showVal val="1"/>
+            <c:showCatName val="0"/>
+            <c:showSerName val="0"/>
+            <c:showPercent val="0"/>
+            <c:showBubbleSize val="0"/>
+            <c:showLeaderLines val="0"/>
+            <c:extLst>
+              <c:ext xmlns:c15="http://schemas.microsoft.com/office/drawing/2012/chart" uri="{CE6537A1-D6FC-4f65-9D91-7224C49458BB}">
+                <c15:showLeaderLines val="1"/>
+                <c15:leaderLines>
+                  <c:spPr>
+                    <a:ln w="9525" cap="flat" cmpd="sng" algn="ctr">
+                      <a:solidFill>
+                        <a:schemeClr val="tx1">
+                          <a:lumMod val="35000"/>
+                          <a:lumOff val="65000"/>
+                        </a:schemeClr>
+                      </a:solidFill>
+                      <a:round/>
+                    </a:ln>
+                    <a:effectLst/>
+                  </c:spPr>
+                </c15:leaderLines>
+              </c:ext>
+            </c:extLst>
+          </c:dLbls>
           <c:cat>
             <c:numRef>
               <c:f>Sheet1!$A$2:$A$11</c:f>
@@ -2029,6 +2087,64 @@
           <c:marker>
             <c:symbol val="none"/>
           </c:marker>
+          <c:dLbls>
+            <c:spPr>
+              <a:noFill/>
+              <a:ln>
+                <a:noFill/>
+              </a:ln>
+              <a:effectLst/>
+            </c:spPr>
+            <c:txPr>
+              <a:bodyPr rot="0" spcFirstLastPara="1" vertOverflow="ellipsis" vert="horz" wrap="square" lIns="38100" tIns="19050" rIns="38100" bIns="19050" anchor="ctr" anchorCtr="1">
+                <a:spAutoFit/>
+              </a:bodyPr>
+              <a:lstStyle/>
+              <a:p>
+                <a:pPr>
+                  <a:defRPr sz="900" b="0" i="0" u="none" strike="noStrike" kern="1200" baseline="0">
+                    <a:solidFill>
+                      <a:schemeClr val="tx1">
+                        <a:lumMod val="75000"/>
+                        <a:lumOff val="25000"/>
+                      </a:schemeClr>
+                    </a:solidFill>
+                    <a:latin typeface="+mn-lt"/>
+                    <a:ea typeface="+mn-ea"/>
+                    <a:cs typeface="+mn-cs"/>
+                  </a:defRPr>
+                </a:pPr>
+                <a:endParaRPr lang="en-US"/>
+              </a:p>
+            </c:txPr>
+            <c:dLblPos val="t"/>
+            <c:showLegendKey val="0"/>
+            <c:showVal val="1"/>
+            <c:showCatName val="0"/>
+            <c:showSerName val="0"/>
+            <c:showPercent val="0"/>
+            <c:showBubbleSize val="0"/>
+            <c:showLeaderLines val="0"/>
+            <c:extLst>
+              <c:ext xmlns:c15="http://schemas.microsoft.com/office/drawing/2012/chart" uri="{CE6537A1-D6FC-4f65-9D91-7224C49458BB}">
+                <c15:showLeaderLines val="1"/>
+                <c15:leaderLines>
+                  <c:spPr>
+                    <a:ln w="9525" cap="flat" cmpd="sng" algn="ctr">
+                      <a:solidFill>
+                        <a:schemeClr val="tx1">
+                          <a:lumMod val="35000"/>
+                          <a:lumOff val="65000"/>
+                        </a:schemeClr>
+                      </a:solidFill>
+                      <a:round/>
+                    </a:ln>
+                    <a:effectLst/>
+                  </c:spPr>
+                </c15:leaderLines>
+              </c:ext>
+            </c:extLst>
+          </c:dLbls>
           <c:cat>
             <c:numRef>
               <c:f>Sheet1!$A$2:$A$11</c:f>
@@ -2110,19 +2226,20 @@
           <c:smooth val="0"/>
         </c:ser>
         <c:dLbls>
+          <c:dLblPos val="t"/>
           <c:showLegendKey val="0"/>
-          <c:showVal val="0"/>
+          <c:showVal val="1"/>
           <c:showCatName val="0"/>
           <c:showSerName val="0"/>
           <c:showPercent val="0"/>
           <c:showBubbleSize val="0"/>
         </c:dLbls>
         <c:smooth val="0"/>
-        <c:axId val="248844400"/>
-        <c:axId val="248845576"/>
+        <c:axId val="328218648"/>
+        <c:axId val="328220608"/>
       </c:lineChart>
       <c:catAx>
-        <c:axId val="248844400"/>
+        <c:axId val="328218648"/>
         <c:scaling>
           <c:orientation val="minMax"/>
         </c:scaling>
@@ -2242,7 +2359,7 @@
             <a:endParaRPr lang="en-US"/>
           </a:p>
         </c:txPr>
-        <c:crossAx val="248845576"/>
+        <c:crossAx val="328220608"/>
         <c:crosses val="autoZero"/>
         <c:auto val="1"/>
         <c:lblAlgn val="ctr"/>
@@ -2251,7 +2368,7 @@
         <c:noMultiLvlLbl val="0"/>
       </c:catAx>
       <c:valAx>
-        <c:axId val="248845576"/>
+        <c:axId val="328220608"/>
         <c:scaling>
           <c:orientation val="minMax"/>
         </c:scaling>
@@ -2404,7 +2521,7 @@
             <a:endParaRPr lang="en-US"/>
           </a:p>
         </c:txPr>
-        <c:crossAx val="248844400"/>
+        <c:crossAx val="328218648"/>
         <c:crosses val="autoZero"/>
         <c:crossBetween val="between"/>
       </c:valAx>
@@ -2416,6 +2533,47 @@
         <a:effectLst/>
       </c:spPr>
     </c:plotArea>
+    <c:legend>
+      <c:legendPos val="b"/>
+      <c:layout>
+        <c:manualLayout>
+          <c:xMode val="edge"/>
+          <c:yMode val="edge"/>
+          <c:x val="4.2832822980460768E-2"/>
+          <c:y val="0.88541619797525306"/>
+          <c:w val="0.40044528288130649"/>
+          <c:h val="6.6964754405699295E-2"/>
+        </c:manualLayout>
+      </c:layout>
+      <c:overlay val="0"/>
+      <c:spPr>
+        <a:noFill/>
+        <a:ln>
+          <a:noFill/>
+        </a:ln>
+        <a:effectLst/>
+      </c:spPr>
+      <c:txPr>
+        <a:bodyPr rot="0" spcFirstLastPara="1" vertOverflow="ellipsis" vert="horz" wrap="square" anchor="ctr" anchorCtr="1"/>
+        <a:lstStyle/>
+        <a:p>
+          <a:pPr>
+            <a:defRPr sz="900" b="0" i="0" u="none" strike="noStrike" kern="1200" baseline="0">
+              <a:solidFill>
+                <a:schemeClr val="tx1">
+                  <a:lumMod val="65000"/>
+                  <a:lumOff val="35000"/>
+                </a:schemeClr>
+              </a:solidFill>
+              <a:latin typeface="+mn-lt"/>
+              <a:ea typeface="+mn-ea"/>
+              <a:cs typeface="+mn-cs"/>
+            </a:defRPr>
+          </a:pPr>
+          <a:endParaRPr lang="en-US"/>
+        </a:p>
+      </c:txPr>
+    </c:legend>
     <c:plotVisOnly val="1"/>
     <c:dispBlanksAs val="gap"/>
     <c:showDLblsOverMax val="0"/>
@@ -2835,8 +2993,8 @@
         </c:dLbls>
         <c:gapWidth val="150"/>
         <c:overlap val="100"/>
-        <c:axId val="328447368"/>
-        <c:axId val="248027104"/>
+        <c:axId val="358490688"/>
+        <c:axId val="358494216"/>
       </c:barChart>
       <c:lineChart>
         <c:grouping val="standard"/>
@@ -2958,11 +3116,11 @@
         </c:dLbls>
         <c:marker val="1"/>
         <c:smooth val="0"/>
-        <c:axId val="328447368"/>
-        <c:axId val="248027104"/>
+        <c:axId val="358490688"/>
+        <c:axId val="358494216"/>
       </c:lineChart>
       <c:catAx>
-        <c:axId val="328447368"/>
+        <c:axId val="358490688"/>
         <c:scaling>
           <c:orientation val="minMax"/>
         </c:scaling>
@@ -3060,7 +3218,7 @@
             <a:endParaRPr lang="en-US"/>
           </a:p>
         </c:txPr>
-        <c:crossAx val="248027104"/>
+        <c:crossAx val="358494216"/>
         <c:crosses val="autoZero"/>
         <c:auto val="0"/>
         <c:lblAlgn val="ctr"/>
@@ -3068,7 +3226,7 @@
         <c:noMultiLvlLbl val="0"/>
       </c:catAx>
       <c:valAx>
-        <c:axId val="248027104"/>
+        <c:axId val="358494216"/>
         <c:scaling>
           <c:orientation val="minMax"/>
         </c:scaling>
@@ -3178,7 +3336,7 @@
             <a:endParaRPr lang="en-US"/>
           </a:p>
         </c:txPr>
-        <c:crossAx val="328447368"/>
+        <c:crossAx val="358490688"/>
         <c:crosses val="autoZero"/>
         <c:crossBetween val="between"/>
       </c:valAx>
@@ -3553,8 +3711,8 @@
         </c:dLbls>
         <c:gapWidth val="150"/>
         <c:overlap val="100"/>
-        <c:axId val="330835536"/>
-        <c:axId val="330834360"/>
+        <c:axId val="358491080"/>
+        <c:axId val="358491472"/>
       </c:barChart>
       <c:lineChart>
         <c:grouping val="standard"/>
@@ -3649,11 +3807,11 @@
         </c:dLbls>
         <c:marker val="1"/>
         <c:smooth val="0"/>
-        <c:axId val="330835536"/>
-        <c:axId val="330834360"/>
+        <c:axId val="358491080"/>
+        <c:axId val="358491472"/>
       </c:lineChart>
       <c:catAx>
-        <c:axId val="330835536"/>
+        <c:axId val="358491080"/>
         <c:scaling>
           <c:orientation val="minMax"/>
         </c:scaling>
@@ -3751,7 +3909,7 @@
             <a:endParaRPr lang="en-US"/>
           </a:p>
         </c:txPr>
-        <c:crossAx val="330834360"/>
+        <c:crossAx val="358491472"/>
         <c:crosses val="autoZero"/>
         <c:auto val="0"/>
         <c:lblAlgn val="ctr"/>
@@ -3759,7 +3917,7 @@
         <c:noMultiLvlLbl val="1"/>
       </c:catAx>
       <c:valAx>
-        <c:axId val="330834360"/>
+        <c:axId val="358491472"/>
         <c:scaling>
           <c:orientation val="minMax"/>
         </c:scaling>
@@ -3865,7 +4023,7 @@
             <a:endParaRPr lang="en-US"/>
           </a:p>
         </c:txPr>
-        <c:crossAx val="330835536"/>
+        <c:crossAx val="358491080"/>
         <c:crosses val="autoZero"/>
         <c:crossBetween val="between"/>
       </c:valAx>
@@ -4242,8 +4400,8 @@
         </c:dLbls>
         <c:gapWidth val="150"/>
         <c:overlap val="100"/>
-        <c:axId val="330836320"/>
-        <c:axId val="330834752"/>
+        <c:axId val="358492256"/>
+        <c:axId val="358498528"/>
       </c:barChart>
       <c:lineChart>
         <c:grouping val="standard"/>
@@ -4338,11 +4496,11 @@
         </c:dLbls>
         <c:marker val="1"/>
         <c:smooth val="0"/>
-        <c:axId val="330836320"/>
-        <c:axId val="330834752"/>
+        <c:axId val="358492256"/>
+        <c:axId val="358498528"/>
       </c:lineChart>
       <c:catAx>
-        <c:axId val="330836320"/>
+        <c:axId val="358492256"/>
         <c:scaling>
           <c:orientation val="minMax"/>
         </c:scaling>
@@ -4440,7 +4598,7 @@
             <a:endParaRPr lang="en-US"/>
           </a:p>
         </c:txPr>
-        <c:crossAx val="330834752"/>
+        <c:crossAx val="358498528"/>
         <c:crosses val="autoZero"/>
         <c:auto val="1"/>
         <c:lblAlgn val="ctr"/>
@@ -4448,7 +4606,7 @@
         <c:noMultiLvlLbl val="1"/>
       </c:catAx>
       <c:valAx>
-        <c:axId val="330834752"/>
+        <c:axId val="358498528"/>
         <c:scaling>
           <c:orientation val="minMax"/>
           <c:max val="20"/>
@@ -4556,7 +4714,7 @@
             <a:endParaRPr lang="en-US"/>
           </a:p>
         </c:txPr>
-        <c:crossAx val="330836320"/>
+        <c:crossAx val="358492256"/>
         <c:crosses val="autoZero"/>
         <c:crossBetween val="between"/>
         <c:majorUnit val="5"/>
@@ -4935,8 +5093,8 @@
         </c:dLbls>
         <c:gapWidth val="150"/>
         <c:overlap val="100"/>
-        <c:axId val="330837496"/>
-        <c:axId val="330837104"/>
+        <c:axId val="358500488"/>
+        <c:axId val="358500880"/>
       </c:barChart>
       <c:lineChart>
         <c:grouping val="standard"/>
@@ -5031,11 +5189,11 @@
         </c:dLbls>
         <c:marker val="1"/>
         <c:smooth val="0"/>
-        <c:axId val="330837496"/>
-        <c:axId val="330837104"/>
+        <c:axId val="358500488"/>
+        <c:axId val="358500880"/>
       </c:lineChart>
       <c:catAx>
-        <c:axId val="330837496"/>
+        <c:axId val="358500488"/>
         <c:scaling>
           <c:orientation val="minMax"/>
         </c:scaling>
@@ -5133,7 +5291,7 @@
             <a:endParaRPr lang="en-US"/>
           </a:p>
         </c:txPr>
-        <c:crossAx val="330837104"/>
+        <c:crossAx val="358500880"/>
         <c:crosses val="autoZero"/>
         <c:auto val="1"/>
         <c:lblAlgn val="ctr"/>
@@ -5141,7 +5299,7 @@
         <c:noMultiLvlLbl val="1"/>
       </c:catAx>
       <c:valAx>
-        <c:axId val="330837104"/>
+        <c:axId val="358500880"/>
         <c:scaling>
           <c:orientation val="minMax"/>
           <c:max val="20"/>
@@ -5249,7 +5407,7 @@
             <a:endParaRPr lang="en-US"/>
           </a:p>
         </c:txPr>
-        <c:crossAx val="330837496"/>
+        <c:crossAx val="358500488"/>
         <c:crosses val="autoZero"/>
         <c:crossBetween val="between"/>
         <c:majorUnit val="5"/>
@@ -5628,8 +5786,8 @@
         </c:dLbls>
         <c:gapWidth val="150"/>
         <c:overlap val="100"/>
-        <c:axId val="330836712"/>
-        <c:axId val="338089728"/>
+        <c:axId val="358502448"/>
+        <c:axId val="358499704"/>
       </c:barChart>
       <c:lineChart>
         <c:grouping val="standard"/>
@@ -5724,11 +5882,11 @@
         </c:dLbls>
         <c:marker val="1"/>
         <c:smooth val="0"/>
-        <c:axId val="330836712"/>
-        <c:axId val="338089728"/>
+        <c:axId val="358502448"/>
+        <c:axId val="358499704"/>
       </c:lineChart>
       <c:catAx>
-        <c:axId val="330836712"/>
+        <c:axId val="358502448"/>
         <c:scaling>
           <c:orientation val="minMax"/>
         </c:scaling>
@@ -5826,7 +5984,7 @@
             <a:endParaRPr lang="en-US"/>
           </a:p>
         </c:txPr>
-        <c:crossAx val="338089728"/>
+        <c:crossAx val="358499704"/>
         <c:crosses val="autoZero"/>
         <c:auto val="1"/>
         <c:lblAlgn val="ctr"/>
@@ -5834,7 +5992,7 @@
         <c:noMultiLvlLbl val="1"/>
       </c:catAx>
       <c:valAx>
-        <c:axId val="338089728"/>
+        <c:axId val="358499704"/>
         <c:scaling>
           <c:orientation val="minMax"/>
           <c:max val="20"/>
@@ -5942,7 +6100,7 @@
             <a:endParaRPr lang="en-US"/>
           </a:p>
         </c:txPr>
-        <c:crossAx val="330836712"/>
+        <c:crossAx val="358502448"/>
         <c:crosses val="autoZero"/>
         <c:crossBetween val="between"/>
         <c:majorUnit val="5"/>
@@ -10242,7 +10400,7 @@
 </file>
 
 <file path=customXml/itemProps1.xml><?xml version="1.0" encoding="utf-8"?>
-<ds:datastoreItem xmlns:ds="http://schemas.openxmlformats.org/officeDocument/2006/customXml" ds:itemID="{6F525906-E56F-443C-9077-4D502396A551}">
+<ds:datastoreItem xmlns:ds="http://schemas.openxmlformats.org/officeDocument/2006/customXml" ds:itemID="{99BE891C-5CC0-4816-B1C4-26109E813287}">
   <ds:schemaRefs>
     <ds:schemaRef ds:uri="http://schemas.openxmlformats.org/officeDocument/2006/bibliography"/>
   </ds:schemaRefs>

</xml_diff>